<commit_message>
Add "formatting" section to scenarios where needed to improve layout
</commit_message>
<xml_diff>
--- a/cheatsheets/Rise of Angmar/01 The Founding of Angmar.docx
+++ b/cheatsheets/Rise of Angmar/01 The Founding of Angmar.docx
@@ -3618,6 +3618,11 @@
         </w:tc>
       </w:tr>
     </w:tbl>
+    <w:p>
+      <w:r>
+        <w:br w:type="page"/>
+      </w:r>
+    </w:p>
     <w:p>
       <w:pPr>
         <w:contextualSpacing w:val="0"/>
@@ -5167,7 +5172,7 @@
   <w:docDefaults>
     <w:rPrDefault>
       <w:rPr>
-        <w:rFonts w:cs="Helvetica" w:hAnsi="Helvetica" w:eastAsia="Helvetica" w:ascii="Helvetica"/>
+        <w:rFonts w:cs="Helvetica Neue" w:hAnsi="Helvetica Neue" w:eastAsia="Helvetica Neue" w:ascii="Helvetica Neue"/>
         <w:b w:val="0"/>
         <w:i w:val="0"/>
         <w:caps w:val="0"/>
@@ -5332,7 +5337,7 @@
       <w:jc w:val="center"/>
     </w:pPr>
     <w:rPr>
-      <w:rFonts w:cs="Helvetica" w:hAnsi="Helvetica" w:eastAsia="Helvetica" w:ascii="Helvetica"/>
+      <w:rFonts w:cs="Helvetica Neue" w:hAnsi="Helvetica Neue" w:eastAsia="Helvetica Neue" w:ascii="Helvetica Neue"/>
       <w:b w:val="1"/>
       <w:sz w:val="60"/>
     </w:rPr>
@@ -5349,7 +5354,7 @@
       <w:jc w:val="center"/>
     </w:pPr>
     <w:rPr>
-      <w:rFonts w:cs="Helvetica" w:hAnsi="Helvetica" w:eastAsia="Helvetica" w:ascii="Helvetica"/>
+      <w:rFonts w:cs="Helvetica Neue" w:hAnsi="Helvetica Neue" w:eastAsia="Helvetica Neue" w:ascii="Helvetica Neue"/>
       <w:b w:val="1"/>
       <w:sz w:val="20"/>
     </w:rPr>
@@ -5365,7 +5370,7 @@
       <w:contextualSpacing w:val="1"/>
     </w:pPr>
     <w:rPr>
-      <w:rFonts w:cs="Helvetica" w:hAnsi="Helvetica" w:eastAsia="Helvetica" w:ascii="Helvetica"/>
+      <w:rFonts w:cs="Helvetica Neue" w:hAnsi="Helvetica Neue" w:eastAsia="Helvetica Neue" w:ascii="Helvetica Neue"/>
       <w:b w:val="1"/>
       <w:sz w:val="20"/>
     </w:rPr>

</xml_diff>